<commit_message>
alterações nos gráficos de remuneração ainda faltam alguns
</commit_message>
<xml_diff>
--- a/mercado_trabalho_com_alteracoes.docx
+++ b/mercado_trabalho_com_alteracoes.docx
@@ -2759,7 +2759,7 @@
         <w:pStyle w:val="23"/>
       </w:pPr>
       <w:r>
-        <w:t xml:space="preserve">O Brasil apresentou</w:t>
+        <w:t xml:space="preserve">Em 2010, o Brasil apresentou</w:t>
       </w:r>
       <w:r>
         <w:t xml:space="preserve"> </w:t>
@@ -2824,13 +2824,7 @@
         <w:t xml:space="preserve"> </w:t>
       </w:r>
       <w:r>
-        <w:t xml:space="preserve">vínculos. Em 2020, último ano da série histórica, foram</w:t>
-      </w:r>
-      <w:r>
-        <w:t xml:space="preserve"> </w:t>
-      </w:r>
-      <w:r>
-        <w:t xml:space="preserve">76.354</w:t>
+        <w:t xml:space="preserve">vínculos. No entanto, os dois anos seguintes ocorreram duas reduções na quantidade de vínculos. Com essas reduções, o ano 2020, último ano da série histórica, a quantidade de vínculos foi de 76.354. Quanto aos estados,</w:t>
       </w:r>
       <w:r>
         <w:t xml:space="preserve"> </w:t>
@@ -2923,7 +2917,7 @@
         <w:t xml:space="preserve"> </w:t>
       </w:r>
       <w:r>
-        <w:t xml:space="preserve">vínculos no mesmo ano.</w:t>
+        <w:t xml:space="preserve">vínculos no último ano da série.</w:t>
       </w:r>
     </w:p>
     <w:p>

</xml_diff>